<commit_message>
Update TrialTest, Add FinalAssignment
</commit_message>
<xml_diff>
--- a/src/Exercise9 - TrialTest/PE_PRN221_SP24_TrialTest/01/PE_PRN221_SP24_TrialTest_Note.docx
+++ b/src/Exercise9 - TrialTest/PE_PRN221_SP24_TrialTest/01/PE_PRN221_SP24_TrialTest_Note.docx
@@ -565,10 +565,12 @@
         <w:t xml:space="preserve">dotnet add package </w:t>
       </w:r>
       <w:proofErr w:type="spellStart"/>
+      <w:proofErr w:type="gramStart"/>
       <w:r>
         <w:t>Microsoft.EntityFrameworkCore.SqlServer</w:t>
       </w:r>
       <w:proofErr w:type="spellEnd"/>
+      <w:proofErr w:type="gramEnd"/>
       <w:r>
         <w:t xml:space="preserve"> --version 5.0.1</w:t>
       </w:r>
@@ -584,10 +586,12 @@
         <w:t xml:space="preserve">dotnet add package </w:t>
       </w:r>
       <w:proofErr w:type="spellStart"/>
+      <w:proofErr w:type="gramStart"/>
       <w:r>
         <w:t>Microsoft.EntityFrameworkCore.Design</w:t>
       </w:r>
       <w:proofErr w:type="spellEnd"/>
+      <w:proofErr w:type="gramEnd"/>
       <w:r>
         <w:t xml:space="preserve"> --version 5.0.1</w:t>
       </w:r>
@@ -603,10 +607,12 @@
         <w:t xml:space="preserve">dotnet add package </w:t>
       </w:r>
       <w:proofErr w:type="spellStart"/>
+      <w:proofErr w:type="gramStart"/>
       <w:r>
         <w:t>Microsoft.EntityFrameworkCore.Tools</w:t>
       </w:r>
       <w:proofErr w:type="spellEnd"/>
+      <w:proofErr w:type="gramEnd"/>
       <w:r>
         <w:t xml:space="preserve"> --version 5.0.1</w:t>
       </w:r>
@@ -618,128 +624,123 @@
       <w:pPr>
         <w:ind w:firstLine="720"/>
       </w:pPr>
+      <w:r>
+        <w:t xml:space="preserve">dotnet add package </w:t>
+      </w:r>
+      <w:proofErr w:type="spellStart"/>
+      <w:proofErr w:type="gramStart"/>
+      <w:r>
+        <w:rPr>
+          <w:bCs/>
+        </w:rPr>
+        <w:t>Microsoft.Data.SqlClient</w:t>
+      </w:r>
+      <w:proofErr w:type="spellEnd"/>
+      <w:proofErr w:type="gramEnd"/>
+      <w:r>
+        <w:rPr>
+          <w:bCs/>
+        </w:rPr>
+        <w:t xml:space="preserve"> </w:t>
+      </w:r>
+      <w:r>
+        <w:t>--version 3.0.1</w:t>
+      </w:r>
     </w:p>
     <w:p>
       <w:pPr>
         <w:ind w:firstLine="720"/>
       </w:pPr>
+    </w:p>
+    <w:p>
+      <w:pPr>
+        <w:ind w:firstLine="720"/>
+      </w:pPr>
       <w:r>
         <w:t xml:space="preserve">dotnet add package </w:t>
       </w:r>
       <w:proofErr w:type="spellStart"/>
-      <w:r>
-        <w:rPr>
-          <w:bCs/>
-        </w:rPr>
-        <w:t>Microsoft.Data.SqlClient</w:t>
+      <w:proofErr w:type="gramStart"/>
+      <w:r>
+        <w:t>Microsoft.Extensions.Configuration</w:t>
       </w:r>
       <w:proofErr w:type="spellEnd"/>
-      <w:r>
-        <w:rPr>
-          <w:bCs/>
-        </w:rPr>
+      <w:proofErr w:type="gramEnd"/>
+      <w:r>
+        <w:t xml:space="preserve"> -</w:t>
+      </w:r>
+      <w:r>
+        <w:t>-v</w:t>
+      </w:r>
+      <w:r>
+        <w:t>ersion 5.0.0</w:t>
+      </w:r>
+    </w:p>
+    <w:p>
+      <w:pPr>
+        <w:ind w:firstLine="720"/>
+      </w:pPr>
+      <w:r>
+        <w:t xml:space="preserve">dotnet add package </w:t>
+      </w:r>
+      <w:proofErr w:type="spellStart"/>
+      <w:proofErr w:type="gramStart"/>
+      <w:r>
+        <w:t>Microsoft.Extensions.Configuration.Json</w:t>
+      </w:r>
+      <w:proofErr w:type="spellEnd"/>
+      <w:proofErr w:type="gramEnd"/>
+      <w:r>
         <w:t xml:space="preserve"> </w:t>
       </w:r>
       <w:r>
-        <w:t>--version 3.0.1</w:t>
-      </w:r>
-      <w:r>
-        <w:t xml:space="preserve"> </w:t>
-      </w:r>
-      <w:r>
-        <w:rPr>
-          <w:i/>
-        </w:rPr>
-        <w:t>(for ADO.NET option)</w:t>
-      </w:r>
-    </w:p>
-    <w:p>
-      <w:pPr>
-        <w:ind w:firstLine="720"/>
-      </w:pPr>
-    </w:p>
-    <w:p>
-      <w:pPr>
-        <w:ind w:firstLine="720"/>
-      </w:pPr>
-    </w:p>
-    <w:p>
-      <w:pPr>
-        <w:ind w:firstLine="720"/>
-      </w:pPr>
-      <w:r>
-        <w:t xml:space="preserve">dotnet add package </w:t>
+        <w:t>--v</w:t>
+      </w:r>
+      <w:r>
+        <w:t>ersion 5.0.0</w:t>
+      </w:r>
+    </w:p>
+    <w:p/>
+    <w:p>
+      <w:pPr>
+        <w:jc w:val="both"/>
+      </w:pPr>
+      <w:r>
+        <w:t xml:space="preserve">- </w:t>
+      </w:r>
+      <w:r>
+        <w:t>Connection String</w:t>
+      </w:r>
+    </w:p>
+    <w:p>
+      <w:pPr>
+        <w:jc w:val="both"/>
+      </w:pPr>
+      <w:r>
+        <w:t>"Server=</w:t>
+      </w:r>
+      <w:r>
+        <w:rPr>
+          <w:b/>
+        </w:rPr>
+        <w:t>(local</w:t>
+      </w:r>
+      <w:proofErr w:type="gramStart"/>
+      <w:r>
+        <w:rPr>
+          <w:b/>
+        </w:rPr>
+        <w:t>)</w:t>
+      </w:r>
+      <w:r>
+        <w:t>;</w:t>
       </w:r>
       <w:proofErr w:type="spellStart"/>
       <w:r>
-        <w:t>Microsoft.Extensions.Configuration</w:t>
+        <w:t>Uid</w:t>
       </w:r>
       <w:proofErr w:type="spellEnd"/>
-      <w:r>
-        <w:t xml:space="preserve"> -</w:t>
-      </w:r>
-      <w:r>
-        <w:t>-v</w:t>
-      </w:r>
-      <w:r>
-        <w:t>ersion 5.0.0</w:t>
-      </w:r>
-    </w:p>
-    <w:p>
-      <w:pPr>
-        <w:ind w:firstLine="720"/>
-      </w:pPr>
-      <w:r>
-        <w:t xml:space="preserve">dotnet add package </w:t>
-      </w:r>
-      <w:proofErr w:type="spellStart"/>
-      <w:r>
-        <w:t>Microsoft.Extensions.Configuration.Json</w:t>
-      </w:r>
-      <w:proofErr w:type="spellEnd"/>
-      <w:r>
-        <w:t xml:space="preserve"> </w:t>
-      </w:r>
-      <w:r>
-        <w:t>--v</w:t>
-      </w:r>
-      <w:r>
-        <w:t>ersion 5.0.0</w:t>
-      </w:r>
-    </w:p>
-    <w:p/>
-    <w:p>
-      <w:pPr>
-        <w:jc w:val="both"/>
-      </w:pPr>
-      <w:r>
-        <w:t xml:space="preserve">- </w:t>
-      </w:r>
-      <w:r>
-        <w:t>Connection String</w:t>
-      </w:r>
-    </w:p>
-    <w:p>
-      <w:pPr>
-        <w:jc w:val="both"/>
-      </w:pPr>
-      <w:r>
-        <w:t>"Server=</w:t>
-      </w:r>
-      <w:r>
-        <w:rPr>
-          <w:b/>
-        </w:rPr>
-        <w:t>(local)</w:t>
-      </w:r>
-      <w:r>
-        <w:t>;</w:t>
-      </w:r>
-      <w:proofErr w:type="spellStart"/>
-      <w:r>
-        <w:t>Uid</w:t>
-      </w:r>
-      <w:proofErr w:type="spellEnd"/>
+      <w:proofErr w:type="gramEnd"/>
       <w:r>
         <w:t>=</w:t>
       </w:r>
@@ -851,7 +852,6 @@
         <w:jc w:val="both"/>
       </w:pPr>
       <w:r>
-        <w:lastRenderedPageBreak/>
         <w:t>dotnet tool install --global dotnet-</w:t>
       </w:r>
       <w:proofErr w:type="spellStart"/>
@@ -894,6 +894,7 @@
         <w:rPr>
           <w:i/>
         </w:rPr>
+        <w:lastRenderedPageBreak/>
         <w:t xml:space="preserve">- Use Entity Framework Core to generate Object Model from existing database </w:t>
       </w:r>
       <w:r>
@@ -945,7 +946,14 @@
         <w:rPr>
           <w:b/>
         </w:rPr>
-        <w:t>(local)</w:t>
+        <w:t>(local</w:t>
+      </w:r>
+      <w:proofErr w:type="gramStart"/>
+      <w:r>
+        <w:rPr>
+          <w:b/>
+        </w:rPr>
+        <w:t>)</w:t>
       </w:r>
       <w:r>
         <w:t>;</w:t>
@@ -955,6 +963,7 @@
         <w:t>Uid</w:t>
       </w:r>
       <w:proofErr w:type="spellEnd"/>
+      <w:proofErr w:type="gramEnd"/>
       <w:r>
         <w:t>=</w:t>
       </w:r>
@@ -1093,7 +1102,15 @@
       </w:r>
       <w:proofErr w:type="spellEnd"/>
       <w:r>
-        <w:t xml:space="preserve"> migrations  add "</w:t>
+        <w:t xml:space="preserve"> </w:t>
+      </w:r>
+      <w:proofErr w:type="gramStart"/>
+      <w:r>
+        <w:t>migrations  add</w:t>
+      </w:r>
+      <w:proofErr w:type="gramEnd"/>
+      <w:r>
+        <w:t xml:space="preserve"> "</w:t>
       </w:r>
       <w:proofErr w:type="spellStart"/>
       <w:r>
@@ -1230,7 +1247,18 @@
           <w:sz w:val="24"/>
           <w:szCs w:val="24"/>
         </w:rPr>
-        <w:t>(local)</w:t>
+        <w:t>(local</w:t>
+      </w:r>
+      <w:proofErr w:type="gramStart"/>
+      <w:r>
+        <w:rPr>
+          <w:rStyle w:val="HTMLCode"/>
+          <w:rFonts w:ascii="Times New Roman" w:eastAsiaTheme="majorEastAsia" w:hAnsi="Times New Roman" w:cs="Times New Roman"/>
+          <w:b/>
+          <w:sz w:val="24"/>
+          <w:szCs w:val="24"/>
+        </w:rPr>
+        <w:t>)</w:t>
       </w:r>
       <w:r>
         <w:rPr>
@@ -1239,7 +1267,17 @@
           <w:sz w:val="24"/>
           <w:szCs w:val="24"/>
         </w:rPr>
-        <w:t>;Database=</w:t>
+        <w:t>;Database</w:t>
+      </w:r>
+      <w:proofErr w:type="gramEnd"/>
+      <w:r>
+        <w:rPr>
+          <w:rStyle w:val="HTMLCode"/>
+          <w:rFonts w:ascii="Times New Roman" w:eastAsiaTheme="majorEastAsia" w:hAnsi="Times New Roman" w:cs="Times New Roman"/>
+          <w:sz w:val="24"/>
+          <w:szCs w:val="24"/>
+        </w:rPr>
+        <w:t>=</w:t>
       </w:r>
       <w:r>
         <w:rPr>
@@ -1425,9 +1463,14 @@
         <w:jc w:val="both"/>
       </w:pPr>
       <w:r>
-        <w:t>Add-Migration  "</w:t>
+        <w:t>Add-</w:t>
+      </w:r>
+      <w:proofErr w:type="gramStart"/>
+      <w:r>
+        <w:t>Migration  "</w:t>
       </w:r>
       <w:proofErr w:type="spellStart"/>
+      <w:proofErr w:type="gramEnd"/>
       <w:r>
         <w:t>InitialDB</w:t>
       </w:r>
@@ -2775,6 +2818,7 @@
     <w:lsdException w:name="HTML Sample" w:semiHidden="1" w:unhideWhenUsed="1"/>
     <w:lsdException w:name="HTML Typewriter" w:semiHidden="1" w:unhideWhenUsed="1"/>
     <w:lsdException w:name="HTML Variable" w:semiHidden="1" w:unhideWhenUsed="1"/>
+    <w:lsdException w:name="Normal Table" w:semiHidden="1" w:unhideWhenUsed="1"/>
     <w:lsdException w:name="annotation subject" w:semiHidden="1" w:unhideWhenUsed="1"/>
     <w:lsdException w:name="No List" w:semiHidden="1" w:unhideWhenUsed="1"/>
     <w:lsdException w:name="Outline List 1" w:semiHidden="1" w:unhideWhenUsed="1"/>
@@ -2817,8 +2861,11 @@
     <w:lsdException w:name="Table Contemporary" w:semiHidden="1" w:unhideWhenUsed="1"/>
     <w:lsdException w:name="Table Elegant" w:semiHidden="1" w:unhideWhenUsed="1"/>
     <w:lsdException w:name="Table Professional" w:semiHidden="1" w:unhideWhenUsed="1"/>
+    <w:lsdException w:name="Table Subtle 1" w:semiHidden="1" w:unhideWhenUsed="1"/>
     <w:lsdException w:name="Table Subtle 2" w:semiHidden="1" w:unhideWhenUsed="1"/>
     <w:lsdException w:name="Table Web 1" w:semiHidden="1" w:unhideWhenUsed="1"/>
+    <w:lsdException w:name="Table Web 2" w:semiHidden="1" w:unhideWhenUsed="1"/>
+    <w:lsdException w:name="Table Web 3" w:semiHidden="1" w:unhideWhenUsed="1"/>
     <w:lsdException w:name="Balloon Text" w:semiHidden="1" w:unhideWhenUsed="1"/>
     <w:lsdException w:name="Table Grid" w:uiPriority="39"/>
     <w:lsdException w:name="Table Theme" w:semiHidden="1" w:unhideWhenUsed="1"/>

</xml_diff>